<commit_message>
Detailed and Summarized Client Loan History Reports are added
</commit_message>
<xml_diff>
--- a/templates/ACTIVE_CLIENTS_LIST.docx
+++ b/templates/ACTIVE_CLIENTS_LIST.docx
@@ -112,7 +112,10 @@
         <w:t xml:space="preserve">is </w:t>
       </w:r>
       <w:r>
-        <w:t>filtered by:</w:t>
+        <w:t>filtered by</w:t>
+      </w:r>
+      <w:r>
+        <w:t>:</w:t>
       </w:r>
     </w:p>
     <w:tbl>
@@ -131,7 +134,7 @@
         <w:tblLook w:val="04A0"/>
       </w:tblPr>
       <w:tblGrid>
-        <w:gridCol w:w="2512"/>
+        <w:gridCol w:w="2968"/>
         <w:gridCol w:w="5557"/>
       </w:tblGrid>
       <w:tr>
@@ -144,7 +147,13 @@
               <w:pStyle w:val="NoSpacing"/>
             </w:pPr>
             <w:r>
-              <w:t>{d.parameters[i]</w:t>
+              <w:t>{d.</w:t>
+            </w:r>
+            <w:r>
+              <w:t>data.</w:t>
+            </w:r>
+            <w:r>
+              <w:t>parameters[i]</w:t>
             </w:r>
             <w:r>
               <w:t>.label</w:t>
@@ -166,7 +175,13 @@
               <w:pStyle w:val="NoSpacing"/>
             </w:pPr>
             <w:r>
-              <w:t>{d.parameters[i].value}</w:t>
+              <w:t>{d.</w:t>
+            </w:r>
+            <w:r>
+              <w:t>data.</w:t>
+            </w:r>
+            <w:r>
+              <w:t>parameters[i].value}</w:t>
             </w:r>
           </w:p>
         </w:tc>
@@ -181,7 +196,13 @@
               <w:pStyle w:val="NoSpacing"/>
             </w:pPr>
             <w:r>
-              <w:t>{d.parameters[i+1]</w:t>
+              <w:t>{d.</w:t>
+            </w:r>
+            <w:r>
+              <w:t>data.</w:t>
+            </w:r>
+            <w:r>
+              <w:t>parameters[i+1]</w:t>
             </w:r>
             <w:r>
               <w:t>.label</w:t>
@@ -504,7 +525,23 @@
                 <w:sz w:val="24"/>
                 <w:szCs w:val="24"/>
               </w:rPr>
-              <w:t>{d.clients[i].No}</w:t>
+              <w:t>{d.</w:t>
+            </w:r>
+            <w:r>
+              <w:rPr>
+                <w:rFonts w:cstheme="minorHAnsi"/>
+                <w:sz w:val="24"/>
+                <w:szCs w:val="24"/>
+              </w:rPr>
+              <w:t>data.</w:t>
+            </w:r>
+            <w:r>
+              <w:rPr>
+                <w:rFonts w:cstheme="minorHAnsi"/>
+                <w:sz w:val="24"/>
+                <w:szCs w:val="24"/>
+              </w:rPr>
+              <w:t>clients[i].No}</w:t>
             </w:r>
           </w:p>
         </w:tc>
@@ -527,7 +564,87 @@
                 <w:sz w:val="24"/>
                 <w:szCs w:val="24"/>
               </w:rPr>
-              <w:t>{d.clients[i].first_name} {d.clients[i].last_name} {d.clients[i].grandfather_name}</w:t>
+              <w:t>{d.</w:t>
+            </w:r>
+            <w:r>
+              <w:rPr>
+                <w:rFonts w:cstheme="minorHAnsi"/>
+                <w:sz w:val="24"/>
+                <w:szCs w:val="24"/>
+              </w:rPr>
+              <w:t xml:space="preserve"> data.</w:t>
+            </w:r>
+            <w:r>
+              <w:rPr>
+                <w:rFonts w:cstheme="minorHAnsi"/>
+                <w:sz w:val="24"/>
+                <w:szCs w:val="24"/>
+              </w:rPr>
+              <w:t>clients[i].first_name}</w:t>
+            </w:r>
+            <w:r>
+              <w:rPr>
+                <w:rFonts w:cstheme="minorHAnsi"/>
+                <w:sz w:val="24"/>
+                <w:szCs w:val="24"/>
+              </w:rPr>
+              <w:t xml:space="preserve"> </w:t>
+            </w:r>
+            <w:r>
+              <w:rPr>
+                <w:rFonts w:cstheme="minorHAnsi"/>
+                <w:sz w:val="24"/>
+                <w:szCs w:val="24"/>
+              </w:rPr>
+              <w:t>{d.</w:t>
+            </w:r>
+            <w:r>
+              <w:rPr>
+                <w:rFonts w:cstheme="minorHAnsi"/>
+                <w:sz w:val="24"/>
+                <w:szCs w:val="24"/>
+              </w:rPr>
+              <w:t xml:space="preserve"> data.</w:t>
+            </w:r>
+            <w:r>
+              <w:rPr>
+                <w:rFonts w:cstheme="minorHAnsi"/>
+                <w:sz w:val="24"/>
+                <w:szCs w:val="24"/>
+              </w:rPr>
+              <w:t>clients[i].last_name}</w:t>
+            </w:r>
+            <w:r>
+              <w:rPr>
+                <w:rFonts w:cstheme="minorHAnsi"/>
+                <w:sz w:val="24"/>
+                <w:szCs w:val="24"/>
+              </w:rPr>
+              <w:t xml:space="preserve"> </w:t>
+            </w:r>
+            <w:r>
+              <w:rPr>
+                <w:rFonts w:cstheme="minorHAnsi"/>
+                <w:sz w:val="24"/>
+                <w:szCs w:val="24"/>
+              </w:rPr>
+              <w:t>{d.</w:t>
+            </w:r>
+            <w:r>
+              <w:rPr>
+                <w:rFonts w:cstheme="minorHAnsi"/>
+                <w:sz w:val="24"/>
+                <w:szCs w:val="24"/>
+              </w:rPr>
+              <w:t>data.</w:t>
+            </w:r>
+            <w:r>
+              <w:rPr>
+                <w:rFonts w:cstheme="minorHAnsi"/>
+                <w:sz w:val="24"/>
+                <w:szCs w:val="24"/>
+              </w:rPr>
+              <w:t>clients[i].grandfather_name}</w:t>
             </w:r>
           </w:p>
         </w:tc>
@@ -550,7 +667,23 @@
                 <w:sz w:val="24"/>
                 <w:szCs w:val="24"/>
               </w:rPr>
-              <w:t>{d.clients[i].branch.name}</w:t>
+              <w:t>{d.</w:t>
+            </w:r>
+            <w:r>
+              <w:rPr>
+                <w:rFonts w:cstheme="minorHAnsi"/>
+                <w:sz w:val="24"/>
+                <w:szCs w:val="24"/>
+              </w:rPr>
+              <w:t>data.</w:t>
+            </w:r>
+            <w:r>
+              <w:rPr>
+                <w:rFonts w:cstheme="minorHAnsi"/>
+                <w:sz w:val="24"/>
+                <w:szCs w:val="24"/>
+              </w:rPr>
+              <w:t>clients[i].branch.name}</w:t>
             </w:r>
           </w:p>
         </w:tc>
@@ -574,7 +707,24 @@
                 <w:szCs w:val="24"/>
                 <w:shd w:val="clear" w:color="auto" w:fill="F8F8F8"/>
               </w:rPr>
-              <w:t>{d.clients[i].gender}</w:t>
+              <w:t>{d.</w:t>
+            </w:r>
+            <w:r>
+              <w:rPr>
+                <w:rFonts w:cstheme="minorHAnsi"/>
+                <w:sz w:val="24"/>
+                <w:szCs w:val="24"/>
+              </w:rPr>
+              <w:t xml:space="preserve"> data.</w:t>
+            </w:r>
+            <w:r>
+              <w:rPr>
+                <w:rFonts w:cstheme="minorHAnsi"/>
+                <w:sz w:val="24"/>
+                <w:szCs w:val="24"/>
+                <w:shd w:val="clear" w:color="auto" w:fill="F8F8F8"/>
+              </w:rPr>
+              <w:t>clients[i].gender}</w:t>
             </w:r>
           </w:p>
         </w:tc>
@@ -598,7 +748,23 @@
                 <w:sz w:val="24"/>
                 <w:szCs w:val="24"/>
               </w:rPr>
-              <w:t>{d.clients[i].loan_cycle_number</w:t>
+              <w:t>{d.</w:t>
+            </w:r>
+            <w:r>
+              <w:rPr>
+                <w:rFonts w:cstheme="minorHAnsi"/>
+                <w:sz w:val="24"/>
+                <w:szCs w:val="24"/>
+              </w:rPr>
+              <w:t xml:space="preserve"> data.</w:t>
+            </w:r>
+            <w:r>
+              <w:rPr>
+                <w:rFonts w:cstheme="minorHAnsi"/>
+                <w:sz w:val="24"/>
+                <w:szCs w:val="24"/>
+              </w:rPr>
+              <w:t>clients[i].loan_cycle_number</w:t>
             </w:r>
             <w:r>
               <w:rPr>
@@ -635,7 +801,23 @@
                 <w:sz w:val="24"/>
                 <w:szCs w:val="24"/>
               </w:rPr>
-              <w:t>{d.clients[i].loanCycleStartedAt}</w:t>
+              <w:t>{d.</w:t>
+            </w:r>
+            <w:r>
+              <w:rPr>
+                <w:rFonts w:cstheme="minorHAnsi"/>
+                <w:sz w:val="24"/>
+                <w:szCs w:val="24"/>
+              </w:rPr>
+              <w:t xml:space="preserve"> data.</w:t>
+            </w:r>
+            <w:r>
+              <w:rPr>
+                <w:rFonts w:cstheme="minorHAnsi"/>
+                <w:sz w:val="24"/>
+                <w:szCs w:val="24"/>
+              </w:rPr>
+              <w:t>clients[i].loanCycleStartedAt}</w:t>
             </w:r>
           </w:p>
         </w:tc>
@@ -658,7 +840,23 @@
                 <w:sz w:val="24"/>
                 <w:szCs w:val="24"/>
               </w:rPr>
-              <w:t>{d.clients[i].crops</w:t>
+              <w:t>{d.</w:t>
+            </w:r>
+            <w:r>
+              <w:rPr>
+                <w:rFonts w:cstheme="minorHAnsi"/>
+                <w:sz w:val="24"/>
+                <w:szCs w:val="24"/>
+              </w:rPr>
+              <w:t xml:space="preserve"> data.</w:t>
+            </w:r>
+            <w:r>
+              <w:rPr>
+                <w:rFonts w:cstheme="minorHAnsi"/>
+                <w:sz w:val="24"/>
+                <w:szCs w:val="24"/>
+              </w:rPr>
+              <w:t>clients[i].crops</w:t>
             </w:r>
             <w:r>
               <w:rPr>
@@ -695,7 +893,23 @@
                 <w:sz w:val="24"/>
                 <w:szCs w:val="24"/>
               </w:rPr>
-              <w:t>{d.clients[i].stage</w:t>
+              <w:t>{d.</w:t>
+            </w:r>
+            <w:r>
+              <w:rPr>
+                <w:rFonts w:cstheme="minorHAnsi"/>
+                <w:sz w:val="24"/>
+                <w:szCs w:val="24"/>
+              </w:rPr>
+              <w:t xml:space="preserve"> data.</w:t>
+            </w:r>
+            <w:r>
+              <w:rPr>
+                <w:rFonts w:cstheme="minorHAnsi"/>
+                <w:sz w:val="24"/>
+                <w:szCs w:val="24"/>
+              </w:rPr>
+              <w:t>clients[i].stage</w:t>
             </w:r>
             <w:r>
               <w:rPr>
@@ -741,7 +955,23 @@
                 <w:sz w:val="24"/>
                 <w:szCs w:val="24"/>
               </w:rPr>
-              <w:t>.clients</w:t>
+              <w:t>.</w:t>
+            </w:r>
+            <w:r>
+              <w:rPr>
+                <w:rFonts w:cstheme="minorHAnsi"/>
+                <w:sz w:val="24"/>
+                <w:szCs w:val="24"/>
+              </w:rPr>
+              <w:t xml:space="preserve"> data.</w:t>
+            </w:r>
+            <w:r>
+              <w:rPr>
+                <w:rFonts w:cstheme="minorHAnsi"/>
+                <w:sz w:val="24"/>
+                <w:szCs w:val="24"/>
+              </w:rPr>
+              <w:t>clients</w:t>
             </w:r>
             <w:r>
               <w:rPr>
@@ -798,7 +1028,79 @@
                 <w:sz w:val="24"/>
                 <w:szCs w:val="24"/>
               </w:rPr>
-              <w:t>{d.clients[i+1].first_name} {d.clients[i+1].last_name} {d.clients[i+1].grandfather_name}</w:t>
+              <w:t>{d.</w:t>
+            </w:r>
+            <w:r>
+              <w:rPr>
+                <w:rFonts w:cstheme="minorHAnsi"/>
+                <w:sz w:val="24"/>
+                <w:szCs w:val="24"/>
+              </w:rPr>
+              <w:t>data.</w:t>
+            </w:r>
+            <w:r>
+              <w:rPr>
+                <w:rFonts w:cstheme="minorHAnsi"/>
+                <w:sz w:val="24"/>
+                <w:szCs w:val="24"/>
+              </w:rPr>
+              <w:t xml:space="preserve">clients[i+1].first_name} </w:t>
+            </w:r>
+            <w:r>
+              <w:rPr>
+                <w:rFonts w:cstheme="minorHAnsi"/>
+                <w:sz w:val="24"/>
+                <w:szCs w:val="24"/>
+              </w:rPr>
+              <w:t>{d.</w:t>
+            </w:r>
+            <w:r>
+              <w:rPr>
+                <w:rFonts w:cstheme="minorHAnsi"/>
+                <w:sz w:val="24"/>
+                <w:szCs w:val="24"/>
+              </w:rPr>
+              <w:t>data.</w:t>
+            </w:r>
+            <w:r>
+              <w:rPr>
+                <w:rFonts w:cstheme="minorHAnsi"/>
+                <w:sz w:val="24"/>
+                <w:szCs w:val="24"/>
+              </w:rPr>
+              <w:t>clients[i+1].last_name}</w:t>
+            </w:r>
+            <w:r>
+              <w:rPr>
+                <w:rFonts w:cstheme="minorHAnsi"/>
+                <w:sz w:val="24"/>
+                <w:szCs w:val="24"/>
+              </w:rPr>
+              <w:t xml:space="preserve"> </w:t>
+            </w:r>
+            <w:r>
+              <w:rPr>
+                <w:rFonts w:cstheme="minorHAnsi"/>
+                <w:sz w:val="24"/>
+                <w:szCs w:val="24"/>
+              </w:rPr>
+              <w:t>{d.</w:t>
+            </w:r>
+            <w:r>
+              <w:rPr>
+                <w:rFonts w:cstheme="minorHAnsi"/>
+                <w:sz w:val="24"/>
+                <w:szCs w:val="24"/>
+              </w:rPr>
+              <w:t>data.</w:t>
+            </w:r>
+            <w:r>
+              <w:rPr>
+                <w:rFonts w:cstheme="minorHAnsi"/>
+                <w:sz w:val="24"/>
+                <w:szCs w:val="24"/>
+              </w:rPr>
+              <w:t>clients[i+1].grandfather_name}</w:t>
             </w:r>
           </w:p>
         </w:tc>

</xml_diff>

<commit_message>
Loan Data By Crop report
</commit_message>
<xml_diff>
--- a/templates/ACTIVE_CLIENTS_LIST.docx
+++ b/templates/ACTIVE_CLIENTS_LIST.docx
@@ -5,6 +5,9 @@
     <w:p>
       <w:pPr>
         <w:pStyle w:val="NoSpacing"/>
+        <w:rPr>
+          <w:sz w:val="10"/>
+        </w:rPr>
       </w:pPr>
     </w:p>
     <w:p>
@@ -100,88 +103,72 @@
         <w:t>Brief Description</w:t>
       </w:r>
       <w:r>
-        <w:t xml:space="preserve">:  </w:t>
-      </w:r>
-      <w:r>
-        <w:t xml:space="preserve">The list is generated based on the last loan cycle data of the clients. The </w:t>
-      </w:r>
-      <w:r>
-        <w:t xml:space="preserve">list </w:t>
-      </w:r>
-      <w:r>
-        <w:t xml:space="preserve">is </w:t>
-      </w:r>
-      <w:r>
-        <w:t>filtered by</w:t>
-      </w:r>
-      <w:r>
-        <w:t>:</w:t>
+        <w:t>:  The data presented in this report is filtered by:</w:t>
       </w:r>
     </w:p>
     <w:tbl>
       <w:tblPr>
         <w:tblStyle w:val="TableGrid"/>
         <w:tblW w:w="0" w:type="auto"/>
-        <w:tblInd w:w="828" w:type="dxa"/>
+        <w:tblInd w:w="1809" w:type="dxa"/>
         <w:tblBorders>
           <w:top w:val="none" w:sz="0" w:space="0" w:color="auto"/>
           <w:left w:val="none" w:sz="0" w:space="0" w:color="auto"/>
           <w:bottom w:val="none" w:sz="0" w:space="0" w:color="auto"/>
           <w:right w:val="none" w:sz="0" w:space="0" w:color="auto"/>
-          <w:insideH w:val="none" w:sz="0" w:space="0" w:color="auto"/>
-          <w:insideV w:val="none" w:sz="0" w:space="0" w:color="auto"/>
+          <w:insideH w:val="single" w:sz="4" w:space="0" w:color="auto"/>
+          <w:insideV w:val="single" w:sz="4" w:space="0" w:color="auto"/>
         </w:tblBorders>
         <w:tblLook w:val="04A0"/>
       </w:tblPr>
       <w:tblGrid>
-        <w:gridCol w:w="2968"/>
-        <w:gridCol w:w="5557"/>
+        <w:gridCol w:w="3118"/>
+        <w:gridCol w:w="7372"/>
       </w:tblGrid>
       <w:tr>
         <w:tc>
           <w:tcPr>
-            <w:tcW w:w="2512" w:type="dxa"/>
+            <w:tcW w:w="3118" w:type="dxa"/>
+            <w:vAlign w:val="center"/>
           </w:tcPr>
           <w:p>
             <w:pPr>
               <w:pStyle w:val="NoSpacing"/>
-            </w:pPr>
-            <w:r>
-              <w:t>{d.</w:t>
-            </w:r>
-            <w:r>
-              <w:t>data.</w:t>
-            </w:r>
-            <w:r>
-              <w:t>parameters[i]</w:t>
-            </w:r>
-            <w:r>
-              <w:t>.label</w:t>
-            </w:r>
-            <w:r>
-              <w:t>}</w:t>
-            </w:r>
-            <w:r>
-              <w:t>:</w:t>
-            </w:r>
-          </w:p>
-        </w:tc>
-        <w:tc>
-          <w:tcPr>
-            <w:tcW w:w="5557" w:type="dxa"/>
+              <w:rPr>
+                <w:i/>
+              </w:rPr>
+            </w:pPr>
+            <w:r>
+              <w:rPr>
+                <w:i/>
+              </w:rPr>
+              <w:t>{d.data.parameters[i].label}:</w:t>
+            </w:r>
+          </w:p>
+        </w:tc>
+        <w:tc>
+          <w:tcPr>
+            <w:tcW w:w="7372" w:type="dxa"/>
+            <w:vAlign w:val="center"/>
           </w:tcPr>
           <w:p>
             <w:pPr>
               <w:pStyle w:val="NoSpacing"/>
-            </w:pPr>
-            <w:r>
-              <w:t>{d.</w:t>
-            </w:r>
-            <w:r>
-              <w:t>data.</w:t>
-            </w:r>
-            <w:r>
-              <w:t>parameters[i].value}</w:t>
+              <w:rPr>
+                <w:i/>
+              </w:rPr>
+            </w:pPr>
+            <w:r>
+              <w:rPr>
+                <w:i/>
+              </w:rPr>
+              <w:t>{d.data.parameters[i].value}</w:t>
+            </w:r>
+            <w:r>
+              <w:rPr>
+                <w:i/>
+              </w:rPr>
+              <w:t>{d.data.parameters[i].remark}</w:t>
             </w:r>
           </w:p>
         </w:tc>
@@ -189,44 +176,70 @@
       <w:tr>
         <w:tc>
           <w:tcPr>
-            <w:tcW w:w="2512" w:type="dxa"/>
+            <w:tcW w:w="3118" w:type="dxa"/>
+            <w:vAlign w:val="center"/>
           </w:tcPr>
           <w:p>
             <w:pPr>
               <w:pStyle w:val="NoSpacing"/>
-            </w:pPr>
-            <w:r>
-              <w:t>{d.</w:t>
-            </w:r>
-            <w:r>
-              <w:t>data.</w:t>
-            </w:r>
-            <w:r>
-              <w:t>parameters[i+1]</w:t>
-            </w:r>
-            <w:r>
-              <w:t>.label</w:t>
-            </w:r>
-            <w:r>
-              <w:t>}</w:t>
-            </w:r>
-            <w:r>
-              <w:t>:</w:t>
-            </w:r>
-          </w:p>
-        </w:tc>
-        <w:tc>
-          <w:tcPr>
-            <w:tcW w:w="5557" w:type="dxa"/>
+              <w:rPr>
+                <w:i/>
+              </w:rPr>
+            </w:pPr>
+            <w:r>
+              <w:rPr>
+                <w:i/>
+              </w:rPr>
+              <w:t>{d.data.parameters[i+1].label}:</w:t>
+            </w:r>
+          </w:p>
+        </w:tc>
+        <w:tc>
+          <w:tcPr>
+            <w:tcW w:w="7372" w:type="dxa"/>
+            <w:vAlign w:val="center"/>
           </w:tcPr>
           <w:p>
             <w:pPr>
               <w:pStyle w:val="NoSpacing"/>
+              <w:rPr>
+                <w:i/>
+              </w:rPr>
             </w:pPr>
           </w:p>
         </w:tc>
       </w:tr>
     </w:tbl>
+    <w:p>
+      <w:pPr>
+        <w:pStyle w:val="Header"/>
+        <w:rPr>
+          <w:i/>
+          <w:sz w:val="24"/>
+        </w:rPr>
+      </w:pPr>
+      <w:r>
+        <w:rPr>
+          <w:b/>
+          <w:i/>
+          <w:sz w:val="24"/>
+        </w:rPr>
+        <w:t>Generated by</w:t>
+      </w:r>
+      <w:r>
+        <w:rPr>
+          <w:i/>
+          <w:sz w:val="24"/>
+        </w:rPr>
+        <w:t xml:space="preserve">: </w:t>
+      </w:r>
+      <w:r>
+        <w:rPr>
+          <w:sz w:val="24"/>
+        </w:rPr>
+        <w:t>{d.user}</w:t>
+      </w:r>
+    </w:p>
     <w:p>
       <w:pPr>
         <w:pStyle w:val="NoSpacing"/>

</xml_diff>

<commit_message>
Loan officer parameter is added to clients list report
</commit_message>
<xml_diff>
--- a/templates/ACTIVE_CLIENTS_LIST.docx
+++ b/templates/ACTIVE_CLIENTS_LIST.docx
@@ -248,8 +248,8 @@
     <w:tbl>
       <w:tblPr>
         <w:tblStyle w:val="TableGrid"/>
-        <w:tblW w:w="14600" w:type="dxa"/>
-        <w:tblInd w:w="-743" w:type="dxa"/>
+        <w:tblW w:w="14314" w:type="dxa"/>
+        <w:tblInd w:w="-885" w:type="dxa"/>
         <w:tblBorders>
           <w:top w:val="single" w:sz="4" w:space="0" w:color="7F7F7F" w:themeColor="text1" w:themeTint="80"/>
           <w:left w:val="single" w:sz="4" w:space="0" w:color="7F7F7F" w:themeColor="text1" w:themeTint="80"/>
@@ -262,20 +262,21 @@
         <w:tblLook w:val="04A0"/>
       </w:tblPr>
       <w:tblGrid>
-        <w:gridCol w:w="900"/>
-        <w:gridCol w:w="3150"/>
-        <w:gridCol w:w="1800"/>
-        <w:gridCol w:w="955"/>
-        <w:gridCol w:w="1213"/>
+        <w:gridCol w:w="709"/>
+        <w:gridCol w:w="2411"/>
+        <w:gridCol w:w="1417"/>
+        <w:gridCol w:w="851"/>
+        <w:gridCol w:w="1030"/>
         <w:gridCol w:w="1683"/>
-        <w:gridCol w:w="1780"/>
-        <w:gridCol w:w="1570"/>
-        <w:gridCol w:w="1549"/>
+        <w:gridCol w:w="1683"/>
+        <w:gridCol w:w="1695"/>
+        <w:gridCol w:w="1418"/>
+        <w:gridCol w:w="1417"/>
       </w:tblGrid>
       <w:tr>
         <w:tc>
           <w:tcPr>
-            <w:tcW w:w="900" w:type="dxa"/>
+            <w:tcW w:w="709" w:type="dxa"/>
             <w:vAlign w:val="center"/>
           </w:tcPr>
           <w:p>
@@ -301,7 +302,7 @@
         </w:tc>
         <w:tc>
           <w:tcPr>
-            <w:tcW w:w="3150" w:type="dxa"/>
+            <w:tcW w:w="2411" w:type="dxa"/>
             <w:vAlign w:val="center"/>
           </w:tcPr>
           <w:p>
@@ -327,7 +328,7 @@
         </w:tc>
         <w:tc>
           <w:tcPr>
-            <w:tcW w:w="1800" w:type="dxa"/>
+            <w:tcW w:w="1417" w:type="dxa"/>
             <w:vAlign w:val="center"/>
           </w:tcPr>
           <w:p>
@@ -353,7 +354,7 @@
         </w:tc>
         <w:tc>
           <w:tcPr>
-            <w:tcW w:w="955" w:type="dxa"/>
+            <w:tcW w:w="851" w:type="dxa"/>
             <w:vAlign w:val="center"/>
           </w:tcPr>
           <w:p>
@@ -379,36 +380,27 @@
         </w:tc>
         <w:tc>
           <w:tcPr>
-            <w:tcW w:w="1213" w:type="dxa"/>
-            <w:vAlign w:val="center"/>
-          </w:tcPr>
-          <w:p>
-            <w:pPr>
-              <w:jc w:val="center"/>
-              <w:rPr>
-                <w:rFonts w:cstheme="minorHAnsi"/>
-                <w:b/>
-                <w:sz w:val="24"/>
-                <w:szCs w:val="24"/>
-              </w:rPr>
-            </w:pPr>
-            <w:r>
-              <w:rPr>
-                <w:rFonts w:cstheme="minorHAnsi"/>
-                <w:b/>
-                <w:sz w:val="24"/>
-                <w:szCs w:val="24"/>
-              </w:rPr>
-              <w:t xml:space="preserve">Current </w:t>
-            </w:r>
-            <w:r>
-              <w:rPr>
-                <w:rFonts w:cstheme="minorHAnsi"/>
-                <w:b/>
-                <w:sz w:val="24"/>
-                <w:szCs w:val="24"/>
-              </w:rPr>
-              <w:t>Loan Cycle</w:t>
+            <w:tcW w:w="1030" w:type="dxa"/>
+            <w:vAlign w:val="center"/>
+          </w:tcPr>
+          <w:p>
+            <w:pPr>
+              <w:jc w:val="center"/>
+              <w:rPr>
+                <w:rFonts w:cstheme="minorHAnsi"/>
+                <w:b/>
+                <w:sz w:val="24"/>
+                <w:szCs w:val="24"/>
+              </w:rPr>
+            </w:pPr>
+            <w:r>
+              <w:rPr>
+                <w:rFonts w:cstheme="minorHAnsi"/>
+                <w:b/>
+                <w:sz w:val="24"/>
+                <w:szCs w:val="24"/>
+              </w:rPr>
+              <w:t>Current Loan Cycle</w:t>
             </w:r>
           </w:p>
         </w:tc>
@@ -434,13 +426,39 @@
                 <w:sz w:val="24"/>
                 <w:szCs w:val="24"/>
               </w:rPr>
+              <w:t>Loan Officer</w:t>
+            </w:r>
+          </w:p>
+        </w:tc>
+        <w:tc>
+          <w:tcPr>
+            <w:tcW w:w="1683" w:type="dxa"/>
+            <w:vAlign w:val="center"/>
+          </w:tcPr>
+          <w:p>
+            <w:pPr>
+              <w:jc w:val="center"/>
+              <w:rPr>
+                <w:rFonts w:cstheme="minorHAnsi"/>
+                <w:b/>
+                <w:sz w:val="24"/>
+                <w:szCs w:val="24"/>
+              </w:rPr>
+            </w:pPr>
+            <w:r>
+              <w:rPr>
+                <w:rFonts w:cstheme="minorHAnsi"/>
+                <w:b/>
+                <w:sz w:val="24"/>
+                <w:szCs w:val="24"/>
+              </w:rPr>
               <w:t>Loan Process Started At</w:t>
             </w:r>
           </w:p>
         </w:tc>
         <w:tc>
           <w:tcPr>
-            <w:tcW w:w="1780" w:type="dxa"/>
+            <w:tcW w:w="1695" w:type="dxa"/>
             <w:vAlign w:val="center"/>
           </w:tcPr>
           <w:p>
@@ -466,7 +484,7 @@
         </w:tc>
         <w:tc>
           <w:tcPr>
-            <w:tcW w:w="1570" w:type="dxa"/>
+            <w:tcW w:w="1418" w:type="dxa"/>
             <w:vAlign w:val="center"/>
           </w:tcPr>
           <w:p>
@@ -492,7 +510,7 @@
         </w:tc>
         <w:tc>
           <w:tcPr>
-            <w:tcW w:w="1549" w:type="dxa"/>
+            <w:tcW w:w="1417" w:type="dxa"/>
             <w:vAlign w:val="center"/>
           </w:tcPr>
           <w:p>
@@ -520,278 +538,112 @@
       <w:tr>
         <w:tc>
           <w:tcPr>
-            <w:tcW w:w="900" w:type="dxa"/>
-            <w:vAlign w:val="center"/>
-          </w:tcPr>
-          <w:p>
-            <w:pPr>
-              <w:jc w:val="center"/>
-              <w:rPr>
-                <w:rFonts w:cstheme="minorHAnsi"/>
-                <w:sz w:val="24"/>
-                <w:szCs w:val="24"/>
-              </w:rPr>
-            </w:pPr>
-            <w:r>
-              <w:rPr>
-                <w:rFonts w:cstheme="minorHAnsi"/>
-                <w:sz w:val="24"/>
-                <w:szCs w:val="24"/>
+            <w:tcW w:w="709" w:type="dxa"/>
+            <w:vAlign w:val="center"/>
+          </w:tcPr>
+          <w:p>
+            <w:pPr>
+              <w:jc w:val="center"/>
+              <w:rPr>
+                <w:rFonts w:cstheme="minorHAnsi"/>
+              </w:rPr>
+            </w:pPr>
+            <w:r>
+              <w:rPr>
+                <w:rFonts w:cstheme="minorHAnsi"/>
+              </w:rPr>
+              <w:t>{d.data.clients[i].No}</w:t>
+            </w:r>
+          </w:p>
+        </w:tc>
+        <w:tc>
+          <w:tcPr>
+            <w:tcW w:w="2411" w:type="dxa"/>
+            <w:vAlign w:val="center"/>
+          </w:tcPr>
+          <w:p>
+            <w:pPr>
+              <w:rPr>
+                <w:rFonts w:cstheme="minorHAnsi"/>
+              </w:rPr>
+            </w:pPr>
+            <w:r>
+              <w:rPr>
+                <w:rFonts w:cstheme="minorHAnsi"/>
+              </w:rPr>
+              <w:t>{d. data.clients[i].first_name} {d. data.clients[i].last_name} {d.data.clients[i].grandfather_name}</w:t>
+            </w:r>
+          </w:p>
+        </w:tc>
+        <w:tc>
+          <w:tcPr>
+            <w:tcW w:w="1417" w:type="dxa"/>
+            <w:vAlign w:val="center"/>
+          </w:tcPr>
+          <w:p>
+            <w:pPr>
+              <w:rPr>
+                <w:rFonts w:cstheme="minorHAnsi"/>
+              </w:rPr>
+            </w:pPr>
+            <w:r>
+              <w:rPr>
+                <w:rFonts w:cstheme="minorHAnsi"/>
+              </w:rPr>
+              <w:t>{d.data.clients[i].branch.name}</w:t>
+            </w:r>
+          </w:p>
+        </w:tc>
+        <w:tc>
+          <w:tcPr>
+            <w:tcW w:w="851" w:type="dxa"/>
+            <w:vAlign w:val="center"/>
+          </w:tcPr>
+          <w:p>
+            <w:pPr>
+              <w:rPr>
+                <w:rFonts w:cstheme="minorHAnsi"/>
+              </w:rPr>
+            </w:pPr>
+            <w:r>
+              <w:rPr>
+                <w:rFonts w:cstheme="minorHAnsi"/>
+                <w:shd w:val="clear" w:color="auto" w:fill="F8F8F8"/>
               </w:rPr>
               <w:t>{d.</w:t>
             </w:r>
             <w:r>
               <w:rPr>
                 <w:rFonts w:cstheme="minorHAnsi"/>
-                <w:sz w:val="24"/>
-                <w:szCs w:val="24"/>
-              </w:rPr>
-              <w:t>data.</w:t>
-            </w:r>
-            <w:r>
-              <w:rPr>
-                <w:rFonts w:cstheme="minorHAnsi"/>
-                <w:sz w:val="24"/>
-                <w:szCs w:val="24"/>
-              </w:rPr>
-              <w:t>clients[i].No}</w:t>
-            </w:r>
-          </w:p>
-        </w:tc>
-        <w:tc>
-          <w:tcPr>
-            <w:tcW w:w="3150" w:type="dxa"/>
-            <w:vAlign w:val="center"/>
-          </w:tcPr>
-          <w:p>
-            <w:pPr>
-              <w:rPr>
-                <w:rFonts w:cstheme="minorHAnsi"/>
-                <w:sz w:val="24"/>
-                <w:szCs w:val="24"/>
-              </w:rPr>
-            </w:pPr>
-            <w:r>
-              <w:rPr>
-                <w:rFonts w:cstheme="minorHAnsi"/>
-                <w:sz w:val="24"/>
-                <w:szCs w:val="24"/>
-              </w:rPr>
-              <w:t>{d.</w:t>
-            </w:r>
-            <w:r>
-              <w:rPr>
-                <w:rFonts w:cstheme="minorHAnsi"/>
-                <w:sz w:val="24"/>
-                <w:szCs w:val="24"/>
               </w:rPr>
               <w:t xml:space="preserve"> data.</w:t>
             </w:r>
             <w:r>
               <w:rPr>
                 <w:rFonts w:cstheme="minorHAnsi"/>
-                <w:sz w:val="24"/>
-                <w:szCs w:val="24"/>
-              </w:rPr>
-              <w:t>clients[i].first_name}</w:t>
-            </w:r>
-            <w:r>
-              <w:rPr>
-                <w:rFonts w:cstheme="minorHAnsi"/>
-                <w:sz w:val="24"/>
-                <w:szCs w:val="24"/>
-              </w:rPr>
-              <w:t xml:space="preserve"> </w:t>
-            </w:r>
-            <w:r>
-              <w:rPr>
-                <w:rFonts w:cstheme="minorHAnsi"/>
-                <w:sz w:val="24"/>
-                <w:szCs w:val="24"/>
-              </w:rPr>
-              <w:t>{d.</w:t>
-            </w:r>
-            <w:r>
-              <w:rPr>
-                <w:rFonts w:cstheme="minorHAnsi"/>
-                <w:sz w:val="24"/>
-                <w:szCs w:val="24"/>
-              </w:rPr>
-              <w:t xml:space="preserve"> data.</w:t>
-            </w:r>
-            <w:r>
-              <w:rPr>
-                <w:rFonts w:cstheme="minorHAnsi"/>
-                <w:sz w:val="24"/>
-                <w:szCs w:val="24"/>
-              </w:rPr>
-              <w:t>clients[i].last_name}</w:t>
-            </w:r>
-            <w:r>
-              <w:rPr>
-                <w:rFonts w:cstheme="minorHAnsi"/>
-                <w:sz w:val="24"/>
-                <w:szCs w:val="24"/>
-              </w:rPr>
-              <w:t xml:space="preserve"> </w:t>
-            </w:r>
-            <w:r>
-              <w:rPr>
-                <w:rFonts w:cstheme="minorHAnsi"/>
-                <w:sz w:val="24"/>
-                <w:szCs w:val="24"/>
-              </w:rPr>
-              <w:t>{d.</w:t>
-            </w:r>
-            <w:r>
-              <w:rPr>
-                <w:rFonts w:cstheme="minorHAnsi"/>
-                <w:sz w:val="24"/>
-                <w:szCs w:val="24"/>
-              </w:rPr>
-              <w:t>data.</w:t>
-            </w:r>
-            <w:r>
-              <w:rPr>
-                <w:rFonts w:cstheme="minorHAnsi"/>
-                <w:sz w:val="24"/>
-                <w:szCs w:val="24"/>
-              </w:rPr>
-              <w:t>clients[i].grandfather_name}</w:t>
-            </w:r>
-          </w:p>
-        </w:tc>
-        <w:tc>
-          <w:tcPr>
-            <w:tcW w:w="1800" w:type="dxa"/>
-            <w:vAlign w:val="center"/>
-          </w:tcPr>
-          <w:p>
-            <w:pPr>
-              <w:rPr>
-                <w:rFonts w:cstheme="minorHAnsi"/>
-                <w:sz w:val="24"/>
-                <w:szCs w:val="24"/>
-              </w:rPr>
-            </w:pPr>
-            <w:r>
-              <w:rPr>
-                <w:rFonts w:cstheme="minorHAnsi"/>
-                <w:sz w:val="24"/>
-                <w:szCs w:val="24"/>
-              </w:rPr>
-              <w:t>{d.</w:t>
-            </w:r>
-            <w:r>
-              <w:rPr>
-                <w:rFonts w:cstheme="minorHAnsi"/>
-                <w:sz w:val="24"/>
-                <w:szCs w:val="24"/>
-              </w:rPr>
-              <w:t>data.</w:t>
-            </w:r>
-            <w:r>
-              <w:rPr>
-                <w:rFonts w:cstheme="minorHAnsi"/>
-                <w:sz w:val="24"/>
-                <w:szCs w:val="24"/>
-              </w:rPr>
-              <w:t>clients[i].branch.name}</w:t>
-            </w:r>
-          </w:p>
-        </w:tc>
-        <w:tc>
-          <w:tcPr>
-            <w:tcW w:w="955" w:type="dxa"/>
-            <w:vAlign w:val="center"/>
-          </w:tcPr>
-          <w:p>
-            <w:pPr>
-              <w:rPr>
-                <w:rFonts w:cstheme="minorHAnsi"/>
-                <w:sz w:val="24"/>
-                <w:szCs w:val="24"/>
-              </w:rPr>
-            </w:pPr>
-            <w:r>
-              <w:rPr>
-                <w:rFonts w:cstheme="minorHAnsi"/>
-                <w:sz w:val="24"/>
-                <w:szCs w:val="24"/>
                 <w:shd w:val="clear" w:color="auto" w:fill="F8F8F8"/>
               </w:rPr>
-              <w:t>{d.</w:t>
-            </w:r>
-            <w:r>
-              <w:rPr>
-                <w:rFonts w:cstheme="minorHAnsi"/>
-                <w:sz w:val="24"/>
-                <w:szCs w:val="24"/>
-              </w:rPr>
-              <w:t xml:space="preserve"> data.</w:t>
-            </w:r>
-            <w:r>
-              <w:rPr>
-                <w:rFonts w:cstheme="minorHAnsi"/>
-                <w:sz w:val="24"/>
-                <w:szCs w:val="24"/>
-                <w:shd w:val="clear" w:color="auto" w:fill="F8F8F8"/>
-              </w:rPr>
               <w:t>clients[i].gender}</w:t>
             </w:r>
           </w:p>
         </w:tc>
         <w:tc>
           <w:tcPr>
-            <w:tcW w:w="1213" w:type="dxa"/>
-            <w:vAlign w:val="center"/>
-          </w:tcPr>
-          <w:p>
-            <w:pPr>
-              <w:jc w:val="center"/>
-              <w:rPr>
-                <w:rFonts w:cstheme="minorHAnsi"/>
-                <w:sz w:val="24"/>
-                <w:szCs w:val="24"/>
-              </w:rPr>
-            </w:pPr>
-            <w:r>
-              <w:rPr>
-                <w:rFonts w:cstheme="minorHAnsi"/>
-                <w:sz w:val="24"/>
-                <w:szCs w:val="24"/>
-              </w:rPr>
-              <w:t>{d.</w:t>
-            </w:r>
-            <w:r>
-              <w:rPr>
-                <w:rFonts w:cstheme="minorHAnsi"/>
-                <w:sz w:val="24"/>
-                <w:szCs w:val="24"/>
-              </w:rPr>
-              <w:t xml:space="preserve"> data.</w:t>
-            </w:r>
-            <w:r>
-              <w:rPr>
-                <w:rFonts w:cstheme="minorHAnsi"/>
-                <w:sz w:val="24"/>
-                <w:szCs w:val="24"/>
-              </w:rPr>
-              <w:t>clients[i].loan_cycle_number</w:t>
-            </w:r>
-            <w:r>
-              <w:rPr>
-                <w:rFonts w:cstheme="minorHAnsi"/>
-              </w:rPr>
-              <w:t xml:space="preserve"> </w:t>
-            </w:r>
-            <w:r>
-              <w:rPr>
-                <w:rFonts w:cstheme="minorHAnsi"/>
-                <w:sz w:val="24"/>
-                <w:szCs w:val="24"/>
-              </w:rPr>
-              <w:t>}</w:t>
+            <w:tcW w:w="1030" w:type="dxa"/>
+            <w:vAlign w:val="center"/>
+          </w:tcPr>
+          <w:p>
+            <w:pPr>
+              <w:jc w:val="center"/>
+              <w:rPr>
+                <w:rFonts w:cstheme="minorHAnsi"/>
+              </w:rPr>
+            </w:pPr>
+            <w:r>
+              <w:rPr>
+                <w:rFonts w:cstheme="minorHAnsi"/>
+              </w:rPr>
+              <w:t>{d. data.clients[i].loan_cycle_number }</w:t>
             </w:r>
           </w:p>
         </w:tc>
@@ -804,203 +656,90 @@
             <w:pPr>
               <w:rPr>
                 <w:rFonts w:cstheme="minorHAnsi"/>
-                <w:sz w:val="24"/>
-                <w:szCs w:val="24"/>
-              </w:rPr>
-            </w:pPr>
-            <w:r>
-              <w:rPr>
-                <w:rFonts w:cstheme="minorHAnsi"/>
-                <w:sz w:val="24"/>
-                <w:szCs w:val="24"/>
-              </w:rPr>
-              <w:t>{d.</w:t>
-            </w:r>
-            <w:r>
-              <w:rPr>
-                <w:rFonts w:cstheme="minorHAnsi"/>
-                <w:sz w:val="24"/>
-                <w:szCs w:val="24"/>
-              </w:rPr>
-              <w:t xml:space="preserve"> data.</w:t>
-            </w:r>
-            <w:r>
-              <w:rPr>
-                <w:rFonts w:cstheme="minorHAnsi"/>
-                <w:sz w:val="24"/>
-                <w:szCs w:val="24"/>
-              </w:rPr>
-              <w:t>clients[i].loanCycleStartedAt}</w:t>
-            </w:r>
-          </w:p>
-        </w:tc>
-        <w:tc>
-          <w:tcPr>
-            <w:tcW w:w="1780" w:type="dxa"/>
-            <w:vAlign w:val="center"/>
-          </w:tcPr>
-          <w:p>
-            <w:pPr>
-              <w:rPr>
-                <w:rFonts w:cstheme="minorHAnsi"/>
-                <w:sz w:val="24"/>
-                <w:szCs w:val="24"/>
-              </w:rPr>
-            </w:pPr>
-            <w:r>
-              <w:rPr>
-                <w:rFonts w:cstheme="minorHAnsi"/>
-                <w:sz w:val="24"/>
-                <w:szCs w:val="24"/>
-              </w:rPr>
-              <w:t>{d.</w:t>
-            </w:r>
-            <w:r>
-              <w:rPr>
-                <w:rFonts w:cstheme="minorHAnsi"/>
-                <w:sz w:val="24"/>
-                <w:szCs w:val="24"/>
-              </w:rPr>
-              <w:t xml:space="preserve"> data.</w:t>
-            </w:r>
-            <w:r>
-              <w:rPr>
-                <w:rFonts w:cstheme="minorHAnsi"/>
-                <w:sz w:val="24"/>
-                <w:szCs w:val="24"/>
-              </w:rPr>
-              <w:t>clients[i].crops</w:t>
-            </w:r>
-            <w:r>
-              <w:rPr>
-                <w:rFonts w:cstheme="minorHAnsi"/>
-              </w:rPr>
-              <w:t xml:space="preserve"> </w:t>
-            </w:r>
-            <w:r>
-              <w:rPr>
-                <w:rFonts w:cstheme="minorHAnsi"/>
-                <w:sz w:val="24"/>
-                <w:szCs w:val="24"/>
-              </w:rPr>
-              <w:t>}</w:t>
-            </w:r>
-          </w:p>
-        </w:tc>
-        <w:tc>
-          <w:tcPr>
-            <w:tcW w:w="1570" w:type="dxa"/>
-            <w:vAlign w:val="center"/>
-          </w:tcPr>
-          <w:p>
-            <w:pPr>
-              <w:rPr>
-                <w:rFonts w:cstheme="minorHAnsi"/>
-                <w:sz w:val="24"/>
-                <w:szCs w:val="24"/>
-              </w:rPr>
-            </w:pPr>
-            <w:r>
-              <w:rPr>
-                <w:rFonts w:cstheme="minorHAnsi"/>
-                <w:sz w:val="24"/>
-                <w:szCs w:val="24"/>
-              </w:rPr>
-              <w:t>{d.</w:t>
-            </w:r>
-            <w:r>
-              <w:rPr>
-                <w:rFonts w:cstheme="minorHAnsi"/>
-                <w:sz w:val="24"/>
-                <w:szCs w:val="24"/>
-              </w:rPr>
-              <w:t xml:space="preserve"> data.</w:t>
-            </w:r>
-            <w:r>
-              <w:rPr>
-                <w:rFonts w:cstheme="minorHAnsi"/>
-                <w:sz w:val="24"/>
-                <w:szCs w:val="24"/>
-              </w:rPr>
-              <w:t>clients[i].stage</w:t>
-            </w:r>
-            <w:r>
-              <w:rPr>
-                <w:rFonts w:cstheme="minorHAnsi"/>
-              </w:rPr>
-              <w:t xml:space="preserve"> </w:t>
-            </w:r>
-            <w:r>
-              <w:rPr>
-                <w:rFonts w:cstheme="minorHAnsi"/>
-                <w:sz w:val="24"/>
-                <w:szCs w:val="24"/>
-              </w:rPr>
-              <w:t>}</w:t>
-            </w:r>
-          </w:p>
-        </w:tc>
-        <w:tc>
-          <w:tcPr>
-            <w:tcW w:w="1549" w:type="dxa"/>
-            <w:vAlign w:val="center"/>
-          </w:tcPr>
-          <w:p>
-            <w:pPr>
-              <w:jc w:val="center"/>
-              <w:rPr>
-                <w:rFonts w:cstheme="minorHAnsi"/>
-                <w:sz w:val="24"/>
-                <w:szCs w:val="24"/>
-              </w:rPr>
-            </w:pPr>
-            <w:r>
-              <w:rPr>
-                <w:rFonts w:cstheme="minorHAnsi"/>
-                <w:sz w:val="24"/>
-                <w:szCs w:val="24"/>
-              </w:rPr>
-              <w:t>{d</w:t>
-            </w:r>
-            <w:r>
-              <w:rPr>
-                <w:rFonts w:cstheme="minorHAnsi"/>
-                <w:sz w:val="24"/>
-                <w:szCs w:val="24"/>
-              </w:rPr>
-              <w:t>.</w:t>
-            </w:r>
-            <w:r>
-              <w:rPr>
-                <w:rFonts w:cstheme="minorHAnsi"/>
-                <w:sz w:val="24"/>
-                <w:szCs w:val="24"/>
-              </w:rPr>
-              <w:t xml:space="preserve"> data.</w:t>
-            </w:r>
-            <w:r>
-              <w:rPr>
-                <w:rFonts w:cstheme="minorHAnsi"/>
-                <w:sz w:val="24"/>
-                <w:szCs w:val="24"/>
-              </w:rPr>
-              <w:t>clients</w:t>
-            </w:r>
-            <w:r>
-              <w:rPr>
-                <w:rFonts w:cstheme="minorHAnsi"/>
-                <w:sz w:val="24"/>
-                <w:szCs w:val="24"/>
-              </w:rPr>
-              <w:t>[i].</w:t>
-            </w:r>
-            <w:r>
-              <w:rPr>
-                <w:rFonts w:cstheme="minorHAnsi"/>
-                <w:sz w:val="24"/>
-                <w:szCs w:val="24"/>
-              </w:rPr>
-              <w:t>status}</w:t>
+              </w:rPr>
+            </w:pPr>
+            <w:r>
+              <w:rPr>
+                <w:rFonts w:cstheme="minorHAnsi"/>
+              </w:rPr>
+              <w:t>{d.data.clients[i].loanOfficer}</w:t>
+            </w:r>
+          </w:p>
+        </w:tc>
+        <w:tc>
+          <w:tcPr>
+            <w:tcW w:w="1683" w:type="dxa"/>
+            <w:vAlign w:val="center"/>
+          </w:tcPr>
+          <w:p>
+            <w:pPr>
+              <w:rPr>
+                <w:rFonts w:cstheme="minorHAnsi"/>
+              </w:rPr>
+            </w:pPr>
+            <w:r>
+              <w:rPr>
+                <w:rFonts w:cstheme="minorHAnsi"/>
+              </w:rPr>
+              <w:t>{d. data.clients[i].loanCycleStartedAt}</w:t>
+            </w:r>
+          </w:p>
+        </w:tc>
+        <w:tc>
+          <w:tcPr>
+            <w:tcW w:w="1695" w:type="dxa"/>
+            <w:vAlign w:val="center"/>
+          </w:tcPr>
+          <w:p>
+            <w:pPr>
+              <w:rPr>
+                <w:rFonts w:cstheme="minorHAnsi"/>
+              </w:rPr>
+            </w:pPr>
+            <w:r>
+              <w:rPr>
+                <w:rFonts w:cstheme="minorHAnsi"/>
+              </w:rPr>
+              <w:t>{d. data.clients[i].crops }</w:t>
+            </w:r>
+          </w:p>
+        </w:tc>
+        <w:tc>
+          <w:tcPr>
+            <w:tcW w:w="1418" w:type="dxa"/>
+            <w:vAlign w:val="center"/>
+          </w:tcPr>
+          <w:p>
+            <w:pPr>
+              <w:rPr>
+                <w:rFonts w:cstheme="minorHAnsi"/>
+              </w:rPr>
+            </w:pPr>
+            <w:r>
+              <w:rPr>
+                <w:rFonts w:cstheme="minorHAnsi"/>
+              </w:rPr>
+              <w:t>{d. data.clients[i].stage }</w:t>
+            </w:r>
+          </w:p>
+        </w:tc>
+        <w:tc>
+          <w:tcPr>
+            <w:tcW w:w="1417" w:type="dxa"/>
+            <w:vAlign w:val="center"/>
+          </w:tcPr>
+          <w:p>
+            <w:pPr>
+              <w:jc w:val="center"/>
+              <w:rPr>
+                <w:rFonts w:cstheme="minorHAnsi"/>
+              </w:rPr>
+            </w:pPr>
+            <w:r>
+              <w:rPr>
+                <w:rFonts w:cstheme="minorHAnsi"/>
+              </w:rPr>
+              <w:t>{d. data.clients[i].status}</w:t>
             </w:r>
           </w:p>
         </w:tc>
@@ -1008,159 +747,75 @@
       <w:tr>
         <w:tc>
           <w:tcPr>
-            <w:tcW w:w="900" w:type="dxa"/>
-            <w:vAlign w:val="center"/>
-          </w:tcPr>
-          <w:p>
-            <w:pPr>
-              <w:jc w:val="center"/>
-              <w:rPr>
-                <w:rFonts w:cstheme="minorHAnsi"/>
-                <w:sz w:val="24"/>
-                <w:szCs w:val="24"/>
-              </w:rPr>
-            </w:pPr>
-          </w:p>
-        </w:tc>
-        <w:tc>
-          <w:tcPr>
-            <w:tcW w:w="3150" w:type="dxa"/>
-            <w:vAlign w:val="center"/>
-          </w:tcPr>
-          <w:p>
-            <w:pPr>
-              <w:rPr>
-                <w:rFonts w:cstheme="minorHAnsi"/>
-                <w:sz w:val="24"/>
-                <w:szCs w:val="24"/>
-              </w:rPr>
-            </w:pPr>
-            <w:r>
-              <w:rPr>
-                <w:rFonts w:cstheme="minorHAnsi"/>
-                <w:sz w:val="24"/>
-                <w:szCs w:val="24"/>
-              </w:rPr>
-              <w:t>{d.</w:t>
-            </w:r>
-            <w:r>
-              <w:rPr>
-                <w:rFonts w:cstheme="minorHAnsi"/>
-                <w:sz w:val="24"/>
-                <w:szCs w:val="24"/>
-              </w:rPr>
-              <w:t>data.</w:t>
-            </w:r>
-            <w:r>
-              <w:rPr>
-                <w:rFonts w:cstheme="minorHAnsi"/>
-                <w:sz w:val="24"/>
-                <w:szCs w:val="24"/>
-              </w:rPr>
-              <w:t xml:space="preserve">clients[i+1].first_name} </w:t>
-            </w:r>
-            <w:r>
-              <w:rPr>
-                <w:rFonts w:cstheme="minorHAnsi"/>
-                <w:sz w:val="24"/>
-                <w:szCs w:val="24"/>
-              </w:rPr>
-              <w:t>{d.</w:t>
-            </w:r>
-            <w:r>
-              <w:rPr>
-                <w:rFonts w:cstheme="minorHAnsi"/>
-                <w:sz w:val="24"/>
-                <w:szCs w:val="24"/>
-              </w:rPr>
-              <w:t>data.</w:t>
-            </w:r>
-            <w:r>
-              <w:rPr>
-                <w:rFonts w:cstheme="minorHAnsi"/>
-                <w:sz w:val="24"/>
-                <w:szCs w:val="24"/>
-              </w:rPr>
-              <w:t>clients[i+1].last_name}</w:t>
-            </w:r>
-            <w:r>
-              <w:rPr>
-                <w:rFonts w:cstheme="minorHAnsi"/>
-                <w:sz w:val="24"/>
-                <w:szCs w:val="24"/>
-              </w:rPr>
-              <w:t xml:space="preserve"> </w:t>
-            </w:r>
-            <w:r>
-              <w:rPr>
-                <w:rFonts w:cstheme="minorHAnsi"/>
-                <w:sz w:val="24"/>
-                <w:szCs w:val="24"/>
-              </w:rPr>
-              <w:t>{d.</w:t>
-            </w:r>
-            <w:r>
-              <w:rPr>
-                <w:rFonts w:cstheme="minorHAnsi"/>
-                <w:sz w:val="24"/>
-                <w:szCs w:val="24"/>
-              </w:rPr>
-              <w:t>data.</w:t>
-            </w:r>
-            <w:r>
-              <w:rPr>
-                <w:rFonts w:cstheme="minorHAnsi"/>
-                <w:sz w:val="24"/>
-                <w:szCs w:val="24"/>
-              </w:rPr>
-              <w:t>clients[i+1].grandfather_name}</w:t>
-            </w:r>
-          </w:p>
-        </w:tc>
-        <w:tc>
-          <w:tcPr>
-            <w:tcW w:w="1800" w:type="dxa"/>
-            <w:vAlign w:val="center"/>
-          </w:tcPr>
-          <w:p>
-            <w:pPr>
-              <w:jc w:val="center"/>
-              <w:rPr>
-                <w:rFonts w:cstheme="minorHAnsi"/>
-                <w:sz w:val="24"/>
-                <w:szCs w:val="24"/>
-              </w:rPr>
-            </w:pPr>
-          </w:p>
-        </w:tc>
-        <w:tc>
-          <w:tcPr>
-            <w:tcW w:w="955" w:type="dxa"/>
-            <w:vAlign w:val="center"/>
-          </w:tcPr>
-          <w:p>
-            <w:pPr>
-              <w:jc w:val="center"/>
-              <w:rPr>
-                <w:rFonts w:cstheme="minorHAnsi"/>
-                <w:sz w:val="24"/>
-                <w:szCs w:val="24"/>
-              </w:rPr>
-            </w:pPr>
-          </w:p>
-        </w:tc>
-        <w:tc>
-          <w:tcPr>
-            <w:tcW w:w="1213" w:type="dxa"/>
-            <w:vAlign w:val="center"/>
-          </w:tcPr>
-          <w:p>
-            <w:pPr>
-              <w:jc w:val="center"/>
-              <w:rPr>
-                <w:rFonts w:cstheme="minorHAnsi"/>
-                <w:sz w:val="24"/>
-                <w:szCs w:val="24"/>
+            <w:tcW w:w="709" w:type="dxa"/>
+            <w:vAlign w:val="center"/>
+          </w:tcPr>
+          <w:p>
+            <w:pPr>
+              <w:jc w:val="center"/>
+              <w:rPr>
+                <w:rFonts w:cstheme="minorHAnsi"/>
+              </w:rPr>
+            </w:pPr>
+          </w:p>
+        </w:tc>
+        <w:tc>
+          <w:tcPr>
+            <w:tcW w:w="2411" w:type="dxa"/>
+            <w:vAlign w:val="center"/>
+          </w:tcPr>
+          <w:p>
+            <w:pPr>
+              <w:rPr>
+                <w:rFonts w:cstheme="minorHAnsi"/>
+              </w:rPr>
+            </w:pPr>
+            <w:r>
+              <w:rPr>
+                <w:rFonts w:cstheme="minorHAnsi"/>
+              </w:rPr>
+              <w:t>{d.data.clients[i+1].first_name} {d.data.clients[i+1].last_name} {d.data.clients[i+1].grandfather_name}</w:t>
+            </w:r>
+          </w:p>
+        </w:tc>
+        <w:tc>
+          <w:tcPr>
+            <w:tcW w:w="1417" w:type="dxa"/>
+            <w:vAlign w:val="center"/>
+          </w:tcPr>
+          <w:p>
+            <w:pPr>
+              <w:jc w:val="center"/>
+              <w:rPr>
+                <w:rFonts w:cstheme="minorHAnsi"/>
+              </w:rPr>
+            </w:pPr>
+          </w:p>
+        </w:tc>
+        <w:tc>
+          <w:tcPr>
+            <w:tcW w:w="851" w:type="dxa"/>
+            <w:vAlign w:val="center"/>
+          </w:tcPr>
+          <w:p>
+            <w:pPr>
+              <w:jc w:val="center"/>
+              <w:rPr>
+                <w:rFonts w:cstheme="minorHAnsi"/>
+              </w:rPr>
+            </w:pPr>
+          </w:p>
+        </w:tc>
+        <w:tc>
+          <w:tcPr>
+            <w:tcW w:w="1030" w:type="dxa"/>
+            <w:vAlign w:val="center"/>
+          </w:tcPr>
+          <w:p>
+            <w:pPr>
+              <w:jc w:val="center"/>
+              <w:rPr>
+                <w:rFonts w:cstheme="minorHAnsi"/>
               </w:rPr>
             </w:pPr>
           </w:p>
@@ -1174,54 +829,59 @@
               <w:jc w:val="center"/>
               <w:rPr>
                 <w:rFonts w:cstheme="minorHAnsi"/>
-                <w:sz w:val="24"/>
-                <w:szCs w:val="24"/>
-              </w:rPr>
-            </w:pPr>
-          </w:p>
-        </w:tc>
-        <w:tc>
-          <w:tcPr>
-            <w:tcW w:w="1780" w:type="dxa"/>
-          </w:tcPr>
-          <w:p>
-            <w:pPr>
-              <w:jc w:val="center"/>
-              <w:rPr>
-                <w:rFonts w:cstheme="minorHAnsi"/>
-                <w:sz w:val="24"/>
-                <w:szCs w:val="24"/>
-              </w:rPr>
-            </w:pPr>
-          </w:p>
-        </w:tc>
-        <w:tc>
-          <w:tcPr>
-            <w:tcW w:w="1570" w:type="dxa"/>
-          </w:tcPr>
-          <w:p>
-            <w:pPr>
-              <w:jc w:val="center"/>
-              <w:rPr>
-                <w:rFonts w:cstheme="minorHAnsi"/>
-                <w:sz w:val="24"/>
-                <w:szCs w:val="24"/>
-              </w:rPr>
-            </w:pPr>
-          </w:p>
-        </w:tc>
-        <w:tc>
-          <w:tcPr>
-            <w:tcW w:w="1549" w:type="dxa"/>
-            <w:vAlign w:val="center"/>
-          </w:tcPr>
-          <w:p>
-            <w:pPr>
-              <w:jc w:val="center"/>
-              <w:rPr>
-                <w:rFonts w:cstheme="minorHAnsi"/>
-                <w:sz w:val="24"/>
-                <w:szCs w:val="24"/>
+              </w:rPr>
+            </w:pPr>
+          </w:p>
+        </w:tc>
+        <w:tc>
+          <w:tcPr>
+            <w:tcW w:w="1683" w:type="dxa"/>
+          </w:tcPr>
+          <w:p>
+            <w:pPr>
+              <w:jc w:val="center"/>
+              <w:rPr>
+                <w:rFonts w:cstheme="minorHAnsi"/>
+              </w:rPr>
+            </w:pPr>
+          </w:p>
+        </w:tc>
+        <w:tc>
+          <w:tcPr>
+            <w:tcW w:w="1695" w:type="dxa"/>
+          </w:tcPr>
+          <w:p>
+            <w:pPr>
+              <w:jc w:val="center"/>
+              <w:rPr>
+                <w:rFonts w:cstheme="minorHAnsi"/>
+              </w:rPr>
+            </w:pPr>
+          </w:p>
+        </w:tc>
+        <w:tc>
+          <w:tcPr>
+            <w:tcW w:w="1418" w:type="dxa"/>
+          </w:tcPr>
+          <w:p>
+            <w:pPr>
+              <w:jc w:val="center"/>
+              <w:rPr>
+                <w:rFonts w:cstheme="minorHAnsi"/>
+              </w:rPr>
+            </w:pPr>
+          </w:p>
+        </w:tc>
+        <w:tc>
+          <w:tcPr>
+            <w:tcW w:w="1417" w:type="dxa"/>
+            <w:vAlign w:val="center"/>
+          </w:tcPr>
+          <w:p>
+            <w:pPr>
+              <w:jc w:val="center"/>
+              <w:rPr>
+                <w:rFonts w:cstheme="minorHAnsi"/>
               </w:rPr>
             </w:pPr>
           </w:p>

</xml_diff>